<commit_message>
add filter in arsiparis norma hasil and fix the controller
</commit_message>
<xml_diff>
--- a/public/document/template-dokumen/template-surat-tugas-gt3.docx
+++ b/public/document/template-dokumen/template-surat-tugas-gt3.docx
@@ -113,82 +113,21 @@
         <w:t>BADAN PUSAT STATISTIK</w:t>
       </w:r>
     </w:p>
-    <w:p>
-      <w:pPr>
+    <w:bookmarkEnd w:id="0"/>
+    <w:p>
+      <w:pPr>
+        <w:tabs>
+          <w:tab w:val="left" w:pos="4536"/>
+        </w:tabs>
         <w:spacing w:after="0" w:line="240" w:lineRule="auto"/>
-        <w:ind w:firstLine="12"/>
-        <w:jc w:val="center"/>
-        <w:rPr>
-          <w:rFonts w:ascii="Arial" w:hAnsi="Arial" w:cs="Arial"/>
-          <w:b/>
-          <w:bCs/>
-          <w:i/>
-          <w:iCs/>
-          <w:sz w:val="10"/>
-          <w:szCs w:val="10"/>
+        <w:rPr>
+          <w:rFonts w:ascii="Bookman Old Style" w:hAnsi="Bookman Old Style" w:cs="Arial"/>
+          <w:sz w:val="24"/>
+          <w:szCs w:val="24"/>
           <w:lang w:val="sv-SE"/>
         </w:rPr>
       </w:pPr>
     </w:p>
-    <w:p>
-      <w:pPr>
-        <w:spacing w:after="0" w:line="240" w:lineRule="auto"/>
-        <w:ind w:firstLine="11"/>
-        <w:jc w:val="center"/>
-        <w:rPr>
-          <w:rFonts w:ascii="Arial" w:hAnsi="Arial" w:cs="Arial"/>
-          <w:sz w:val="16"/>
-          <w:szCs w:val="16"/>
-          <w:lang w:val="sv-SE"/>
-        </w:rPr>
-      </w:pPr>
-      <w:r>
-        <w:rPr>
-          <w:rFonts w:ascii="Arial" w:hAnsi="Arial" w:cs="Arial"/>
-          <w:sz w:val="16"/>
-          <w:szCs w:val="16"/>
-          <w:lang w:val="sv-SE"/>
-        </w:rPr>
-        <w:t>Jalan dr. Sutomo No. 6-8 Jakarta 10710, Telp. (021) 3841195, 3842508, 3810291-4,</w:t>
-      </w:r>
-      <w:r>
-        <w:rPr>
-          <w:rFonts w:ascii="Arial" w:hAnsi="Arial" w:cs="Arial"/>
-          <w:sz w:val="16"/>
-          <w:szCs w:val="16"/>
-          <w:lang w:val="sv-SE"/>
-        </w:rPr>
-        <w:t xml:space="preserve"> </w:t>
-      </w:r>
-    </w:p>
-    <w:p>
-      <w:pPr>
-        <w:spacing w:after="0" w:line="240" w:lineRule="auto"/>
-        <w:ind w:firstLine="11"/>
-        <w:jc w:val="center"/>
-        <w:rPr>
-          <w:rFonts w:ascii="Arial" w:hAnsi="Arial" w:cs="Arial"/>
-          <w:b/>
-          <w:bCs/>
-          <w:i/>
-          <w:iCs/>
-          <w:color w:val="0097CC"/>
-          <w:sz w:val="24"/>
-          <w:szCs w:val="24"/>
-          <w:lang w:val="sv-SE"/>
-        </w:rPr>
-      </w:pPr>
-      <w:r>
-        <w:rPr>
-          <w:rFonts w:ascii="Arial" w:hAnsi="Arial" w:cs="Arial"/>
-          <w:sz w:val="16"/>
-          <w:szCs w:val="16"/>
-          <w:lang w:val="sv-SE"/>
-        </w:rPr>
-        <w:t>Fax. (021) 3857046, Homepage: http://www.bps.go.id E-mail: bpshq@bps.go.id</w:t>
-      </w:r>
-    </w:p>
-    <w:bookmarkEnd w:id="0"/>
     <w:p>
       <w:pPr>
         <w:tabs>
@@ -209,21 +148,6 @@
         <w:tabs>
           <w:tab w:val="left" w:pos="4536"/>
         </w:tabs>
-        <w:spacing w:after="0" w:line="240" w:lineRule="auto"/>
-        <w:jc w:val="center"/>
-        <w:rPr>
-          <w:rFonts w:ascii="Bookman Old Style" w:hAnsi="Bookman Old Style" w:cs="Arial"/>
-          <w:sz w:val="24"/>
-          <w:szCs w:val="24"/>
-          <w:lang w:val="sv-SE"/>
-        </w:rPr>
-      </w:pPr>
-    </w:p>
-    <w:p>
-      <w:pPr>
-        <w:tabs>
-          <w:tab w:val="left" w:pos="4536"/>
-        </w:tabs>
         <w:spacing w:after="0" w:line="276" w:lineRule="auto"/>
         <w:jc w:val="center"/>
         <w:rPr>
@@ -269,25 +193,7 @@
           <w:sz w:val="24"/>
           <w:szCs w:val="24"/>
         </w:rPr>
-        <w:t>${</w:t>
-      </w:r>
-      <w:proofErr w:type="spellStart"/>
-      <w:r>
-        <w:rPr>
-          <w:rFonts w:ascii="Bookman Old Style" w:hAnsi="Bookman Old Style" w:cs="Arial"/>
-          <w:sz w:val="24"/>
-          <w:szCs w:val="24"/>
-        </w:rPr>
-        <w:t>nomor_naskah</w:t>
-      </w:r>
-      <w:proofErr w:type="spellEnd"/>
-      <w:r>
-        <w:rPr>
-          <w:rFonts w:ascii="Bookman Old Style" w:hAnsi="Bookman Old Style" w:cs="Arial"/>
-          <w:sz w:val="24"/>
-          <w:szCs w:val="24"/>
-        </w:rPr>
-        <w:t>}</w:t>
+        <w:t>${nomor_naskah}</w:t>
       </w:r>
     </w:p>
     <w:p>
@@ -361,7 +267,6 @@
                 <w:szCs w:val="24"/>
               </w:rPr>
             </w:pPr>
-            <w:proofErr w:type="spellStart"/>
             <w:r>
               <w:rPr>
                 <w:rFonts w:ascii="Bookman Old Style" w:hAnsi="Bookman Old Style" w:cs="Arial"/>
@@ -370,7 +275,6 @@
               </w:rPr>
               <w:t>Menimbang</w:t>
             </w:r>
-            <w:proofErr w:type="spellEnd"/>
           </w:p>
         </w:tc>
         <w:tc>
@@ -416,25 +320,7 @@
                 <w:sz w:val="24"/>
                 <w:szCs w:val="24"/>
               </w:rPr>
-              <w:t>${</w:t>
-            </w:r>
-            <w:proofErr w:type="spellStart"/>
-            <w:r>
-              <w:rPr>
-                <w:rFonts w:ascii="Bookman Old Style" w:hAnsi="Bookman Old Style" w:cs="Arial"/>
-                <w:sz w:val="24"/>
-                <w:szCs w:val="24"/>
-              </w:rPr>
-              <w:t>menimbang</w:t>
-            </w:r>
-            <w:proofErr w:type="spellEnd"/>
-            <w:r>
-              <w:rPr>
-                <w:rFonts w:ascii="Bookman Old Style" w:hAnsi="Bookman Old Style" w:cs="Arial"/>
-                <w:sz w:val="24"/>
-                <w:szCs w:val="24"/>
-              </w:rPr>
-              <w:t>}</w:t>
+              <w:t>${menimbang}</w:t>
             </w:r>
           </w:p>
         </w:tc>
@@ -509,7 +395,6 @@
                 <w:szCs w:val="24"/>
               </w:rPr>
             </w:pPr>
-            <w:proofErr w:type="spellStart"/>
             <w:r>
               <w:rPr>
                 <w:rFonts w:ascii="Bookman Old Style" w:hAnsi="Bookman Old Style" w:cs="Arial"/>
@@ -518,7 +403,6 @@
               </w:rPr>
               <w:t>Mengingat</w:t>
             </w:r>
-            <w:proofErr w:type="spellEnd"/>
           </w:p>
         </w:tc>
         <w:tc>
@@ -564,25 +448,7 @@
                 <w:sz w:val="24"/>
                 <w:szCs w:val="24"/>
               </w:rPr>
-              <w:t>${</w:t>
-            </w:r>
-            <w:proofErr w:type="spellStart"/>
-            <w:r>
-              <w:rPr>
-                <w:rFonts w:ascii="Bookman Old Style" w:hAnsi="Bookman Old Style" w:cs="Arial"/>
-                <w:sz w:val="24"/>
-                <w:szCs w:val="24"/>
-              </w:rPr>
-              <w:t>mengingat</w:t>
-            </w:r>
-            <w:proofErr w:type="spellEnd"/>
-            <w:r>
-              <w:rPr>
-                <w:rFonts w:ascii="Bookman Old Style" w:hAnsi="Bookman Old Style" w:cs="Arial"/>
-                <w:sz w:val="24"/>
-                <w:szCs w:val="24"/>
-              </w:rPr>
-              <w:t>}</w:t>
+              <w:t>${mengingat}</w:t>
             </w:r>
           </w:p>
         </w:tc>
@@ -650,7 +516,6 @@
           <w:szCs w:val="24"/>
         </w:rPr>
       </w:pPr>
-      <w:proofErr w:type="spellStart"/>
       <w:r>
         <w:rPr>
           <w:rFonts w:ascii="Bookman Old Style" w:hAnsi="Bookman Old Style" w:cs="Arial"/>
@@ -665,63 +530,16 @@
           <w:sz w:val="24"/>
           <w:szCs w:val="24"/>
         </w:rPr>
-        <w:t>mberi</w:t>
+        <w:t>mberi Perintah</w:t>
       </w:r>
-      <w:proofErr w:type="spellEnd"/>
       <w:r>
         <w:rPr>
           <w:rFonts w:ascii="Bookman Old Style" w:hAnsi="Bookman Old Style" w:cs="Arial"/>
           <w:sz w:val="24"/>
           <w:szCs w:val="24"/>
         </w:rPr>
-        <w:t xml:space="preserve"> </w:t>
+        <w:t>/Memberi Tugas</w:t>
       </w:r>
-      <w:proofErr w:type="spellStart"/>
-      <w:r>
-        <w:rPr>
-          <w:rFonts w:ascii="Bookman Old Style" w:hAnsi="Bookman Old Style" w:cs="Arial"/>
-          <w:sz w:val="24"/>
-          <w:szCs w:val="24"/>
-        </w:rPr>
-        <w:t>Perintah</w:t>
-      </w:r>
-      <w:proofErr w:type="spellEnd"/>
-      <w:r>
-        <w:rPr>
-          <w:rFonts w:ascii="Bookman Old Style" w:hAnsi="Bookman Old Style" w:cs="Arial"/>
-          <w:sz w:val="24"/>
-          <w:szCs w:val="24"/>
-        </w:rPr>
-        <w:t>/</w:t>
-      </w:r>
-      <w:proofErr w:type="spellStart"/>
-      <w:r>
-        <w:rPr>
-          <w:rFonts w:ascii="Bookman Old Style" w:hAnsi="Bookman Old Style" w:cs="Arial"/>
-          <w:sz w:val="24"/>
-          <w:szCs w:val="24"/>
-        </w:rPr>
-        <w:t>Memberi</w:t>
-      </w:r>
-      <w:proofErr w:type="spellEnd"/>
-      <w:r>
-        <w:rPr>
-          <w:rFonts w:ascii="Bookman Old Style" w:hAnsi="Bookman Old Style" w:cs="Arial"/>
-          <w:sz w:val="24"/>
-          <w:szCs w:val="24"/>
-        </w:rPr>
-        <w:t xml:space="preserve"> </w:t>
-      </w:r>
-      <w:proofErr w:type="spellStart"/>
-      <w:r>
-        <w:rPr>
-          <w:rFonts w:ascii="Bookman Old Style" w:hAnsi="Bookman Old Style" w:cs="Arial"/>
-          <w:sz w:val="24"/>
-          <w:szCs w:val="24"/>
-        </w:rPr>
-        <w:t>Tugas</w:t>
-      </w:r>
-      <w:proofErr w:type="spellEnd"/>
     </w:p>
     <w:tbl>
       <w:tblPr>
@@ -761,7 +579,6 @@
                 <w:szCs w:val="24"/>
               </w:rPr>
             </w:pPr>
-            <w:proofErr w:type="spellStart"/>
             <w:r>
               <w:rPr>
                 <w:rFonts w:ascii="Bookman Old Style" w:hAnsi="Bookman Old Style" w:cs="Arial"/>
@@ -770,7 +587,6 @@
               </w:rPr>
               <w:t>Kepada</w:t>
             </w:r>
-            <w:proofErr w:type="spellEnd"/>
           </w:p>
         </w:tc>
         <w:tc>
@@ -837,7 +653,6 @@
                 <w:szCs w:val="24"/>
               </w:rPr>
             </w:pPr>
-            <w:proofErr w:type="spellStart"/>
             <w:r>
               <w:rPr>
                 <w:rFonts w:ascii="Bookman Old Style" w:hAnsi="Bookman Old Style" w:cs="Arial"/>
@@ -846,7 +661,6 @@
               </w:rPr>
               <w:t>Untuk</w:t>
             </w:r>
-            <w:proofErr w:type="spellEnd"/>
           </w:p>
         </w:tc>
         <w:tc>
@@ -891,25 +705,7 @@
                 <w:sz w:val="24"/>
                 <w:szCs w:val="24"/>
               </w:rPr>
-              <w:t>${</w:t>
-            </w:r>
-            <w:proofErr w:type="spellStart"/>
-            <w:r>
-              <w:rPr>
-                <w:rFonts w:ascii="Bookman Old Style" w:hAnsi="Bookman Old Style" w:cs="Arial"/>
-                <w:sz w:val="24"/>
-                <w:szCs w:val="24"/>
-              </w:rPr>
-              <w:t>untuk</w:t>
-            </w:r>
-            <w:proofErr w:type="spellEnd"/>
-            <w:r>
-              <w:rPr>
-                <w:rFonts w:ascii="Bookman Old Style" w:hAnsi="Bookman Old Style" w:cs="Arial"/>
-                <w:sz w:val="24"/>
-                <w:szCs w:val="24"/>
-              </w:rPr>
-              <w:t>}</w:t>
+              <w:t>${untuk}</w:t>
             </w:r>
           </w:p>
         </w:tc>
@@ -954,18 +750,8 @@
           <w:sz w:val="24"/>
           <w:szCs w:val="24"/>
         </w:rPr>
-        <w:t xml:space="preserve">Nama </w:t>
+        <w:t>Nama Tempat</w:t>
       </w:r>
-      <w:proofErr w:type="spellStart"/>
-      <w:r>
-        <w:rPr>
-          <w:rFonts w:ascii="Bookman Old Style" w:hAnsi="Bookman Old Style" w:cs="Arial"/>
-          <w:sz w:val="24"/>
-          <w:szCs w:val="24"/>
-        </w:rPr>
-        <w:t>Tempat</w:t>
-      </w:r>
-      <w:proofErr w:type="spellEnd"/>
       <w:r>
         <w:rPr>
           <w:rFonts w:ascii="Bookman Old Style" w:hAnsi="Bookman Old Style" w:cs="Arial"/>
@@ -989,25 +775,7 @@
           <w:sz w:val="24"/>
           <w:szCs w:val="24"/>
         </w:rPr>
-        <w:t>${</w:t>
-      </w:r>
-      <w:proofErr w:type="spellStart"/>
-      <w:r>
-        <w:rPr>
-          <w:rFonts w:ascii="Bookman Old Style" w:hAnsi="Bookman Old Style" w:cs="Arial"/>
-          <w:sz w:val="24"/>
-          <w:szCs w:val="24"/>
-        </w:rPr>
-        <w:t>tanggal_naskah</w:t>
-      </w:r>
-      <w:proofErr w:type="spellEnd"/>
-      <w:r>
-        <w:rPr>
-          <w:rFonts w:ascii="Bookman Old Style" w:hAnsi="Bookman Old Style" w:cs="Arial"/>
-          <w:sz w:val="24"/>
-          <w:szCs w:val="24"/>
-        </w:rPr>
-        <w:t>}</w:t>
+        <w:t>${tanggal_naskah}</w:t>
       </w:r>
     </w:p>
     <w:p>
@@ -1027,25 +795,7 @@
           <w:sz w:val="24"/>
           <w:szCs w:val="24"/>
         </w:rPr>
-        <w:t>${</w:t>
-      </w:r>
-      <w:proofErr w:type="spellStart"/>
-      <w:r>
-        <w:rPr>
-          <w:rFonts w:ascii="Bookman Old Style" w:hAnsi="Bookman Old Style" w:cs="Arial"/>
-          <w:sz w:val="24"/>
-          <w:szCs w:val="24"/>
-        </w:rPr>
-        <w:t>jabatan_pengirim</w:t>
-      </w:r>
-      <w:proofErr w:type="spellEnd"/>
-      <w:r>
-        <w:rPr>
-          <w:rFonts w:ascii="Bookman Old Style" w:hAnsi="Bookman Old Style" w:cs="Arial"/>
-          <w:sz w:val="24"/>
-          <w:szCs w:val="24"/>
-        </w:rPr>
-        <w:t>},</w:t>
+        <w:t>${jabatan_pengirim},</w:t>
       </w:r>
     </w:p>
     <w:p>
@@ -1064,25 +814,7 @@
           <w:sz w:val="24"/>
           <w:szCs w:val="24"/>
         </w:rPr>
-        <w:t>${</w:t>
-      </w:r>
-      <w:proofErr w:type="spellStart"/>
-      <w:r>
-        <w:rPr>
-          <w:rFonts w:ascii="Bookman Old Style" w:hAnsi="Bookman Old Style" w:cs="Arial"/>
-          <w:sz w:val="24"/>
-          <w:szCs w:val="24"/>
-        </w:rPr>
-        <w:t>ttd_pengirim</w:t>
-      </w:r>
-      <w:proofErr w:type="spellEnd"/>
-      <w:r>
-        <w:rPr>
-          <w:rFonts w:ascii="Bookman Old Style" w:hAnsi="Bookman Old Style" w:cs="Arial"/>
-          <w:sz w:val="24"/>
-          <w:szCs w:val="24"/>
-        </w:rPr>
-        <w:t>}</w:t>
+        <w:t>${ttd_pengirim}</w:t>
       </w:r>
     </w:p>
     <w:p>
@@ -1101,25 +833,7 @@
           <w:sz w:val="24"/>
           <w:szCs w:val="24"/>
         </w:rPr>
-        <w:t>${</w:t>
-      </w:r>
-      <w:proofErr w:type="spellStart"/>
-      <w:r>
-        <w:rPr>
-          <w:rFonts w:ascii="Bookman Old Style" w:hAnsi="Bookman Old Style" w:cs="Arial"/>
-          <w:sz w:val="24"/>
-          <w:szCs w:val="24"/>
-        </w:rPr>
-        <w:t>nama_pengirim</w:t>
-      </w:r>
-      <w:proofErr w:type="spellEnd"/>
-      <w:r>
-        <w:rPr>
-          <w:rFonts w:ascii="Bookman Old Style" w:hAnsi="Bookman Old Style" w:cs="Arial"/>
-          <w:sz w:val="24"/>
-          <w:szCs w:val="24"/>
-        </w:rPr>
-        <w:t>}</w:t>
+        <w:t>${nama_pengirim}</w:t>
       </w:r>
     </w:p>
     <w:p>
@@ -1219,19 +933,8 @@
           <w:szCs w:val="24"/>
         </w:rPr>
         <w:lastRenderedPageBreak/>
-        <w:t xml:space="preserve">Lampiran Surat </w:t>
+        <w:t>Lampiran Surat Tugas</w:t>
       </w:r>
-      <w:proofErr w:type="spellStart"/>
-      <w:r>
-        <w:rPr>
-          <w:rFonts w:ascii="Bookman Old Style" w:eastAsia="Bookman Old Style" w:hAnsi="Bookman Old Style" w:cs="Bookman Old Style"/>
-          <w:b/>
-          <w:sz w:val="24"/>
-          <w:szCs w:val="24"/>
-        </w:rPr>
-        <w:t>Tugas</w:t>
-      </w:r>
-      <w:proofErr w:type="spellEnd"/>
     </w:p>
     <w:tbl>
       <w:tblPr>
@@ -1259,7 +962,6 @@
                 <w:szCs w:val="24"/>
               </w:rPr>
             </w:pPr>
-            <w:proofErr w:type="spellStart"/>
             <w:r>
               <w:rPr>
                 <w:rFonts w:ascii="Bookman Old Style" w:eastAsia="Bookman Old Style" w:hAnsi="Bookman Old Style" w:cs="Bookman Old Style"/>
@@ -1268,7 +970,6 @@
               </w:rPr>
               <w:t>Nomor</w:t>
             </w:r>
-            <w:proofErr w:type="spellEnd"/>
           </w:p>
         </w:tc>
         <w:tc>
@@ -1317,25 +1018,7 @@
                 <w:sz w:val="24"/>
                 <w:szCs w:val="24"/>
               </w:rPr>
-              <w:t>${</w:t>
-            </w:r>
-            <w:proofErr w:type="spellStart"/>
-            <w:r>
-              <w:rPr>
-                <w:rFonts w:ascii="Bookman Old Style" w:eastAsia="Bookman Old Style" w:hAnsi="Bookman Old Style" w:cs="Bookman Old Style"/>
-                <w:sz w:val="24"/>
-                <w:szCs w:val="24"/>
-              </w:rPr>
-              <w:t>nomor_naskah</w:t>
-            </w:r>
-            <w:proofErr w:type="spellEnd"/>
-            <w:r>
-              <w:rPr>
-                <w:rFonts w:ascii="Bookman Old Style" w:eastAsia="Bookman Old Style" w:hAnsi="Bookman Old Style" w:cs="Bookman Old Style"/>
-                <w:sz w:val="24"/>
-                <w:szCs w:val="24"/>
-              </w:rPr>
-              <w:t>}</w:t>
+              <w:t>${nomor_naskah}</w:t>
             </w:r>
           </w:p>
         </w:tc>
@@ -1354,7 +1037,6 @@
                 <w:szCs w:val="24"/>
               </w:rPr>
             </w:pPr>
-            <w:proofErr w:type="spellStart"/>
             <w:r>
               <w:rPr>
                 <w:rFonts w:ascii="Bookman Old Style" w:eastAsia="Bookman Old Style" w:hAnsi="Bookman Old Style" w:cs="Bookman Old Style"/>
@@ -1363,7 +1045,6 @@
               </w:rPr>
               <w:t>Tanggal</w:t>
             </w:r>
-            <w:proofErr w:type="spellEnd"/>
           </w:p>
         </w:tc>
         <w:tc>
@@ -1409,25 +1090,7 @@
                 <w:sz w:val="24"/>
                 <w:szCs w:val="24"/>
               </w:rPr>
-              <w:t>${</w:t>
-            </w:r>
-            <w:proofErr w:type="spellStart"/>
-            <w:r>
-              <w:rPr>
-                <w:rFonts w:ascii="Bookman Old Style" w:eastAsia="Bookman Old Style" w:hAnsi="Bookman Old Style" w:cs="Bookman Old Style"/>
-                <w:sz w:val="24"/>
-                <w:szCs w:val="24"/>
-              </w:rPr>
-              <w:t>tangga_naskah</w:t>
-            </w:r>
-            <w:proofErr w:type="spellEnd"/>
-            <w:r>
-              <w:rPr>
-                <w:rFonts w:ascii="Bookman Old Style" w:eastAsia="Bookman Old Style" w:hAnsi="Bookman Old Style" w:cs="Bookman Old Style"/>
-                <w:sz w:val="24"/>
-                <w:szCs w:val="24"/>
-              </w:rPr>
-              <w:t>}</w:t>
+              <w:t>${tangga_naskah}</w:t>
             </w:r>
           </w:p>
         </w:tc>
@@ -1553,7 +1216,6 @@
                 <w:b/>
               </w:rPr>
             </w:pPr>
-            <w:proofErr w:type="spellStart"/>
             <w:r>
               <w:rPr>
                 <w:rFonts w:ascii="Bookman Old Style" w:eastAsia="Bookman Old Style" w:hAnsi="Bookman Old Style" w:cs="Bookman Old Style"/>
@@ -1561,7 +1223,6 @@
               </w:rPr>
               <w:t>Pangkat</w:t>
             </w:r>
-            <w:proofErr w:type="spellEnd"/>
           </w:p>
         </w:tc>
         <w:tc>
@@ -1601,7 +1262,6 @@
                 <w:b/>
               </w:rPr>
             </w:pPr>
-            <w:proofErr w:type="spellStart"/>
             <w:r>
               <w:rPr>
                 <w:rFonts w:ascii="Bookman Old Style" w:eastAsia="Bookman Old Style" w:hAnsi="Bookman Old Style" w:cs="Bookman Old Style"/>
@@ -1609,7 +1269,6 @@
               </w:rPr>
               <w:t>Jabatan</w:t>
             </w:r>
-            <w:proofErr w:type="spellEnd"/>
           </w:p>
         </w:tc>
         <w:tc>
@@ -1681,21 +1340,7 @@
               <w:rPr>
                 <w:rFonts w:ascii="Bookman Old Style" w:eastAsia="Bookman Old Style" w:hAnsi="Bookman Old Style" w:cs="Bookman Old Style"/>
               </w:rPr>
-              <w:t>${</w:t>
-            </w:r>
-            <w:proofErr w:type="spellStart"/>
-            <w:r>
-              <w:rPr>
-                <w:rFonts w:ascii="Bookman Old Style" w:eastAsia="Bookman Old Style" w:hAnsi="Bookman Old Style" w:cs="Bookman Old Style"/>
-              </w:rPr>
-              <w:t>nama</w:t>
-            </w:r>
-            <w:proofErr w:type="spellEnd"/>
-            <w:r>
-              <w:rPr>
-                <w:rFonts w:ascii="Bookman Old Style" w:eastAsia="Bookman Old Style" w:hAnsi="Bookman Old Style" w:cs="Bookman Old Style"/>
-              </w:rPr>
-              <w:t>}</w:t>
+              <w:t>${nama}</w:t>
             </w:r>
           </w:p>
         </w:tc>
@@ -1717,21 +1362,7 @@
               <w:rPr>
                 <w:rFonts w:ascii="Bookman Old Style" w:eastAsia="Bookman Old Style" w:hAnsi="Bookman Old Style" w:cs="Bookman Old Style"/>
               </w:rPr>
-              <w:t>${</w:t>
-            </w:r>
-            <w:proofErr w:type="spellStart"/>
-            <w:r>
-              <w:rPr>
-                <w:rFonts w:ascii="Bookman Old Style" w:eastAsia="Bookman Old Style" w:hAnsi="Bookman Old Style" w:cs="Bookman Old Style"/>
-              </w:rPr>
-              <w:t>pangkat</w:t>
-            </w:r>
-            <w:proofErr w:type="spellEnd"/>
-            <w:r>
-              <w:rPr>
-                <w:rFonts w:ascii="Bookman Old Style" w:eastAsia="Bookman Old Style" w:hAnsi="Bookman Old Style" w:cs="Bookman Old Style"/>
-              </w:rPr>
-              <w:t>}</w:t>
+              <w:t>${pangkat}</w:t>
             </w:r>
           </w:p>
         </w:tc>
@@ -1775,21 +1406,7 @@
               <w:rPr>
                 <w:rFonts w:ascii="Bookman Old Style" w:eastAsia="Bookman Old Style" w:hAnsi="Bookman Old Style" w:cs="Bookman Old Style"/>
               </w:rPr>
-              <w:t>${</w:t>
-            </w:r>
-            <w:proofErr w:type="spellStart"/>
-            <w:r>
-              <w:rPr>
-                <w:rFonts w:ascii="Bookman Old Style" w:eastAsia="Bookman Old Style" w:hAnsi="Bookman Old Style" w:cs="Bookman Old Style"/>
-              </w:rPr>
-              <w:t>jabatan</w:t>
-            </w:r>
-            <w:proofErr w:type="spellEnd"/>
-            <w:r>
-              <w:rPr>
-                <w:rFonts w:ascii="Bookman Old Style" w:eastAsia="Bookman Old Style" w:hAnsi="Bookman Old Style" w:cs="Bookman Old Style"/>
-              </w:rPr>
-              <w:t>}</w:t>
+              <w:t>${jabatan}</w:t>
             </w:r>
           </w:p>
         </w:tc>
@@ -1811,21 +1428,7 @@
               <w:rPr>
                 <w:rFonts w:ascii="Bookman Old Style" w:eastAsia="Bookman Old Style" w:hAnsi="Bookman Old Style" w:cs="Bookman Old Style"/>
               </w:rPr>
-              <w:t>${</w:t>
-            </w:r>
-            <w:proofErr w:type="spellStart"/>
-            <w:r>
-              <w:rPr>
-                <w:rFonts w:ascii="Bookman Old Style" w:eastAsia="Bookman Old Style" w:hAnsi="Bookman Old Style" w:cs="Bookman Old Style"/>
-              </w:rPr>
-              <w:t>keterangan</w:t>
-            </w:r>
-            <w:proofErr w:type="spellEnd"/>
-            <w:r>
-              <w:rPr>
-                <w:rFonts w:ascii="Bookman Old Style" w:eastAsia="Bookman Old Style" w:hAnsi="Bookman Old Style" w:cs="Bookman Old Style"/>
-              </w:rPr>
-              <w:t>}</w:t>
+              <w:t>${keterangan}</w:t>
             </w:r>
           </w:p>
         </w:tc>
@@ -1874,18 +1477,8 @@
           <w:sz w:val="24"/>
           <w:szCs w:val="24"/>
         </w:rPr>
-        <w:t xml:space="preserve">Nama </w:t>
+        <w:t>Nama Tempat</w:t>
       </w:r>
-      <w:proofErr w:type="spellStart"/>
-      <w:r>
-        <w:rPr>
-          <w:rFonts w:ascii="Bookman Old Style" w:hAnsi="Bookman Old Style" w:cs="Arial"/>
-          <w:sz w:val="24"/>
-          <w:szCs w:val="24"/>
-        </w:rPr>
-        <w:t>Tempat</w:t>
-      </w:r>
-      <w:proofErr w:type="spellEnd"/>
       <w:r>
         <w:rPr>
           <w:rFonts w:ascii="Bookman Old Style" w:hAnsi="Bookman Old Style" w:cs="Arial"/>
@@ -1909,25 +1502,7 @@
           <w:sz w:val="24"/>
           <w:szCs w:val="24"/>
         </w:rPr>
-        <w:t>${</w:t>
-      </w:r>
-      <w:proofErr w:type="spellStart"/>
-      <w:r>
-        <w:rPr>
-          <w:rFonts w:ascii="Bookman Old Style" w:hAnsi="Bookman Old Style" w:cs="Arial"/>
-          <w:sz w:val="24"/>
-          <w:szCs w:val="24"/>
-        </w:rPr>
-        <w:t>tanggal_naskah</w:t>
-      </w:r>
-      <w:proofErr w:type="spellEnd"/>
-      <w:r>
-        <w:rPr>
-          <w:rFonts w:ascii="Bookman Old Style" w:hAnsi="Bookman Old Style" w:cs="Arial"/>
-          <w:sz w:val="24"/>
-          <w:szCs w:val="24"/>
-        </w:rPr>
-        <w:t>}</w:t>
+        <w:t>${tanggal_naskah}</w:t>
       </w:r>
     </w:p>
     <w:p>
@@ -1947,25 +1522,7 @@
           <w:sz w:val="24"/>
           <w:szCs w:val="24"/>
         </w:rPr>
-        <w:t>${</w:t>
-      </w:r>
-      <w:proofErr w:type="spellStart"/>
-      <w:r>
-        <w:rPr>
-          <w:rFonts w:ascii="Bookman Old Style" w:hAnsi="Bookman Old Style" w:cs="Arial"/>
-          <w:sz w:val="24"/>
-          <w:szCs w:val="24"/>
-        </w:rPr>
-        <w:t>jabatan_pengirim</w:t>
-      </w:r>
-      <w:proofErr w:type="spellEnd"/>
-      <w:r>
-        <w:rPr>
-          <w:rFonts w:ascii="Bookman Old Style" w:hAnsi="Bookman Old Style" w:cs="Arial"/>
-          <w:sz w:val="24"/>
-          <w:szCs w:val="24"/>
-        </w:rPr>
-        <w:t>},</w:t>
+        <w:t>${jabatan_pengirim},</w:t>
       </w:r>
     </w:p>
     <w:p>
@@ -1984,25 +1541,7 @@
           <w:sz w:val="24"/>
           <w:szCs w:val="24"/>
         </w:rPr>
-        <w:t>${</w:t>
-      </w:r>
-      <w:proofErr w:type="spellStart"/>
-      <w:r>
-        <w:rPr>
-          <w:rFonts w:ascii="Bookman Old Style" w:hAnsi="Bookman Old Style" w:cs="Arial"/>
-          <w:sz w:val="24"/>
-          <w:szCs w:val="24"/>
-        </w:rPr>
-        <w:t>ttd_pengirim</w:t>
-      </w:r>
-      <w:proofErr w:type="spellEnd"/>
-      <w:r>
-        <w:rPr>
-          <w:rFonts w:ascii="Bookman Old Style" w:hAnsi="Bookman Old Style" w:cs="Arial"/>
-          <w:sz w:val="24"/>
-          <w:szCs w:val="24"/>
-        </w:rPr>
-        <w:t>}</w:t>
+        <w:t>${ttd_pengirim}</w:t>
       </w:r>
     </w:p>
     <w:p>
@@ -2021,25 +1560,7 @@
           <w:sz w:val="24"/>
           <w:szCs w:val="24"/>
         </w:rPr>
-        <w:t>${</w:t>
-      </w:r>
-      <w:proofErr w:type="spellStart"/>
-      <w:r>
-        <w:rPr>
-          <w:rFonts w:ascii="Bookman Old Style" w:hAnsi="Bookman Old Style" w:cs="Arial"/>
-          <w:sz w:val="24"/>
-          <w:szCs w:val="24"/>
-        </w:rPr>
-        <w:t>nama_pengirim</w:t>
-      </w:r>
-      <w:proofErr w:type="spellEnd"/>
-      <w:r>
-        <w:rPr>
-          <w:rFonts w:ascii="Bookman Old Style" w:hAnsi="Bookman Old Style" w:cs="Arial"/>
-          <w:sz w:val="24"/>
-          <w:szCs w:val="24"/>
-        </w:rPr>
-        <w:t>}</w:t>
+        <w:t>${nama_pengirim}</w:t>
       </w:r>
     </w:p>
     <w:p>

</xml_diff>